<commit_message>
Adding analysis output fix
</commit_message>
<xml_diff>
--- a/GeneratedReports/Master_Report.docx
+++ b/GeneratedReports/Master_Report.docx
@@ -12,12 +12,12 @@
     </w:p>
     <w:p>
       <w:r>
-        <w:t>Report generated on: 2025-07-07 22:28:42</w:t>
+        <w:t>Report generated on: 2025-07-07 22:52:19</w:t>
       </w:r>
     </w:p>
     <w:p>
       <w:r>
-        <w:t>This report covers 13 learners whose names start with 'BT'.</w:t>
+        <w:t>This report covers 13 learner-goal attempts for names starting with 'BT'.</w:t>
       </w:r>
     </w:p>
     <w:p>
@@ -43,18 +43,15 @@
         <w:tblLook w:firstColumn="1" w:firstRow="1" w:lastColumn="0" w:lastRow="0" w:noHBand="0" w:noVBand="1" w:val="04A0"/>
       </w:tblPr>
       <w:tblGrid>
-        <w:gridCol w:w="1234"/>
-        <w:gridCol w:w="1234"/>
-        <w:gridCol w:w="1234"/>
-        <w:gridCol w:w="1234"/>
-        <w:gridCol w:w="1234"/>
-        <w:gridCol w:w="1234"/>
-        <w:gridCol w:w="1234"/>
+        <w:gridCol w:w="2160"/>
+        <w:gridCol w:w="2160"/>
+        <w:gridCol w:w="2160"/>
+        <w:gridCol w:w="2160"/>
       </w:tblGrid>
       <w:tr>
         <w:tc>
           <w:tcPr>
-            <w:tcW w:type="dxa" w:w="1234"/>
+            <w:tcW w:type="dxa" w:w="2160"/>
           </w:tcPr>
           <w:p>
             <w:r>
@@ -64,7 +61,39 @@
         </w:tc>
         <w:tc>
           <w:tcPr>
-            <w:tcW w:type="dxa" w:w="1234"/>
+            <w:tcW w:type="dxa" w:w="2160"/>
+          </w:tcPr>
+          <w:p>
+            <w:r>
+              <w:t>mean</w:t>
+            </w:r>
+          </w:p>
+        </w:tc>
+        <w:tc>
+          <w:tcPr>
+            <w:tcW w:type="dxa" w:w="2160"/>
+          </w:tcPr>
+          <w:p>
+            <w:r>
+              <w:t>min</w:t>
+            </w:r>
+          </w:p>
+        </w:tc>
+        <w:tc>
+          <w:tcPr>
+            <w:tcW w:type="dxa" w:w="2160"/>
+          </w:tcPr>
+          <w:p>
+            <w:r>
+              <w:t>max</w:t>
+            </w:r>
+          </w:p>
+        </w:tc>
+      </w:tr>
+      <w:tr>
+        <w:tc>
+          <w:tcPr>
+            <w:tcW w:type="dxa" w:w="2160"/>
           </w:tcPr>
           <w:p>
             <w:r>
@@ -74,7 +103,39 @@
         </w:tc>
         <w:tc>
           <w:tcPr>
-            <w:tcW w:type="dxa" w:w="1234"/>
+            <w:tcW w:type="dxa" w:w="2160"/>
+          </w:tcPr>
+          <w:p>
+            <w:r>
+              <w:t>0.85</w:t>
+            </w:r>
+          </w:p>
+        </w:tc>
+        <w:tc>
+          <w:tcPr>
+            <w:tcW w:type="dxa" w:w="2160"/>
+          </w:tcPr>
+          <w:p>
+            <w:r>
+              <w:t>0.0</w:t>
+            </w:r>
+          </w:p>
+        </w:tc>
+        <w:tc>
+          <w:tcPr>
+            <w:tcW w:type="dxa" w:w="2160"/>
+          </w:tcPr>
+          <w:p>
+            <w:r>
+              <w:t>2.7</w:t>
+            </w:r>
+          </w:p>
+        </w:tc>
+      </w:tr>
+      <w:tr>
+        <w:tc>
+          <w:tcPr>
+            <w:tcW w:type="dxa" w:w="2160"/>
           </w:tcPr>
           <w:p>
             <w:r>
@@ -84,7 +145,39 @@
         </w:tc>
         <w:tc>
           <w:tcPr>
-            <w:tcW w:type="dxa" w:w="1234"/>
+            <w:tcW w:type="dxa" w:w="2160"/>
+          </w:tcPr>
+          <w:p>
+            <w:r>
+              <w:t>0.48</w:t>
+            </w:r>
+          </w:p>
+        </w:tc>
+        <w:tc>
+          <w:tcPr>
+            <w:tcW w:type="dxa" w:w="2160"/>
+          </w:tcPr>
+          <w:p>
+            <w:r>
+              <w:t>0.0</w:t>
+            </w:r>
+          </w:p>
+        </w:tc>
+        <w:tc>
+          <w:tcPr>
+            <w:tcW w:type="dxa" w:w="2160"/>
+          </w:tcPr>
+          <w:p>
+            <w:r>
+              <w:t>1.7</w:t>
+            </w:r>
+          </w:p>
+        </w:tc>
+      </w:tr>
+      <w:tr>
+        <w:tc>
+          <w:tcPr>
+            <w:tcW w:type="dxa" w:w="2160"/>
           </w:tcPr>
           <w:p>
             <w:r>
@@ -94,7 +187,39 @@
         </w:tc>
         <w:tc>
           <w:tcPr>
-            <w:tcW w:type="dxa" w:w="1234"/>
+            <w:tcW w:type="dxa" w:w="2160"/>
+          </w:tcPr>
+          <w:p>
+            <w:r>
+              <w:t>0.02</w:t>
+            </w:r>
+          </w:p>
+        </w:tc>
+        <w:tc>
+          <w:tcPr>
+            <w:tcW w:type="dxa" w:w="2160"/>
+          </w:tcPr>
+          <w:p>
+            <w:r>
+              <w:t>-0.8</w:t>
+            </w:r>
+          </w:p>
+        </w:tc>
+        <w:tc>
+          <w:tcPr>
+            <w:tcW w:type="dxa" w:w="2160"/>
+          </w:tcPr>
+          <w:p>
+            <w:r>
+              <w:t>0.9</w:t>
+            </w:r>
+          </w:p>
+        </w:tc>
+      </w:tr>
+      <w:tr>
+        <w:tc>
+          <w:tcPr>
+            <w:tcW w:type="dxa" w:w="2160"/>
           </w:tcPr>
           <w:p>
             <w:r>
@@ -104,7 +229,39 @@
         </w:tc>
         <w:tc>
           <w:tcPr>
-            <w:tcW w:type="dxa" w:w="1234"/>
+            <w:tcW w:type="dxa" w:w="2160"/>
+          </w:tcPr>
+          <w:p>
+            <w:r>
+              <w:t>0.89</w:t>
+            </w:r>
+          </w:p>
+        </w:tc>
+        <w:tc>
+          <w:tcPr>
+            <w:tcW w:type="dxa" w:w="2160"/>
+          </w:tcPr>
+          <w:p>
+            <w:r>
+              <w:t>0.0</w:t>
+            </w:r>
+          </w:p>
+        </w:tc>
+        <w:tc>
+          <w:tcPr>
+            <w:tcW w:type="dxa" w:w="2160"/>
+          </w:tcPr>
+          <w:p>
+            <w:r>
+              <w:t>3.2</w:t>
+            </w:r>
+          </w:p>
+        </w:tc>
+      </w:tr>
+      <w:tr>
+        <w:tc>
+          <w:tcPr>
+            <w:tcW w:type="dxa" w:w="2160"/>
           </w:tcPr>
           <w:p>
             <w:r>
@@ -114,69 +271,7 @@
         </w:tc>
         <w:tc>
           <w:tcPr>
-            <w:tcW w:type="dxa" w:w="1234"/>
-          </w:tcPr>
-          <w:p>
-            <w:r>
-              <w:t>KC7</w:t>
-            </w:r>
-          </w:p>
-        </w:tc>
-      </w:tr>
-      <w:tr>
-        <w:tc>
-          <w:tcPr>
-            <w:tcW w:type="dxa" w:w="1234"/>
-          </w:tcPr>
-          <w:p>
-            <w:r>
-              <w:t>mean</w:t>
-            </w:r>
-          </w:p>
-        </w:tc>
-        <w:tc>
-          <w:tcPr>
-            <w:tcW w:type="dxa" w:w="1234"/>
-          </w:tcPr>
-          <w:p>
-            <w:r>
-              <w:t>0.85</w:t>
-            </w:r>
-          </w:p>
-        </w:tc>
-        <w:tc>
-          <w:tcPr>
-            <w:tcW w:type="dxa" w:w="1234"/>
-          </w:tcPr>
-          <w:p>
-            <w:r>
-              <w:t>0.48</w:t>
-            </w:r>
-          </w:p>
-        </w:tc>
-        <w:tc>
-          <w:tcPr>
-            <w:tcW w:type="dxa" w:w="1234"/>
-          </w:tcPr>
-          <w:p>
-            <w:r>
-              <w:t>0.02</w:t>
-            </w:r>
-          </w:p>
-        </w:tc>
-        <w:tc>
-          <w:tcPr>
-            <w:tcW w:type="dxa" w:w="1234"/>
-          </w:tcPr>
-          <w:p>
-            <w:r>
-              <w:t>0.89</w:t>
-            </w:r>
-          </w:p>
-        </w:tc>
-        <w:tc>
-          <w:tcPr>
-            <w:tcW w:type="dxa" w:w="1234"/>
+            <w:tcW w:type="dxa" w:w="2160"/>
           </w:tcPr>
           <w:p>
             <w:r>
@@ -186,29 +281,7 @@
         </w:tc>
         <w:tc>
           <w:tcPr>
-            <w:tcW w:type="dxa" w:w="1234"/>
-          </w:tcPr>
-          <w:p>
-            <w:r>
-              <w:t>0.64</w:t>
-            </w:r>
-          </w:p>
-        </w:tc>
-      </w:tr>
-      <w:tr>
-        <w:tc>
-          <w:tcPr>
-            <w:tcW w:type="dxa" w:w="1234"/>
-          </w:tcPr>
-          <w:p>
-            <w:r>
-              <w:t>min</w:t>
-            </w:r>
-          </w:p>
-        </w:tc>
-        <w:tc>
-          <w:tcPr>
-            <w:tcW w:type="dxa" w:w="1234"/>
+            <w:tcW w:type="dxa" w:w="2160"/>
           </w:tcPr>
           <w:p>
             <w:r>
@@ -218,47 +291,39 @@
         </w:tc>
         <w:tc>
           <w:tcPr>
-            <w:tcW w:type="dxa" w:w="1234"/>
+            <w:tcW w:type="dxa" w:w="2160"/>
           </w:tcPr>
           <w:p>
             <w:r>
-              <w:t>0.0</w:t>
+              <w:t>1.5</w:t>
+            </w:r>
+          </w:p>
+        </w:tc>
+      </w:tr>
+      <w:tr>
+        <w:tc>
+          <w:tcPr>
+            <w:tcW w:type="dxa" w:w="2160"/>
+          </w:tcPr>
+          <w:p>
+            <w:r>
+              <w:t>KC7</w:t>
             </w:r>
           </w:p>
         </w:tc>
         <w:tc>
           <w:tcPr>
-            <w:tcW w:type="dxa" w:w="1234"/>
+            <w:tcW w:type="dxa" w:w="2160"/>
           </w:tcPr>
           <w:p>
             <w:r>
-              <w:t>-0.8</w:t>
+              <w:t>0.64</w:t>
             </w:r>
           </w:p>
         </w:tc>
         <w:tc>
           <w:tcPr>
-            <w:tcW w:type="dxa" w:w="1234"/>
-          </w:tcPr>
-          <w:p>
-            <w:r>
-              <w:t>0.0</w:t>
-            </w:r>
-          </w:p>
-        </w:tc>
-        <w:tc>
-          <w:tcPr>
-            <w:tcW w:type="dxa" w:w="1234"/>
-          </w:tcPr>
-          <w:p>
-            <w:r>
-              <w:t>0.0</w:t>
-            </w:r>
-          </w:p>
-        </w:tc>
-        <w:tc>
-          <w:tcPr>
-            <w:tcW w:type="dxa" w:w="1234"/>
+            <w:tcW w:type="dxa" w:w="2160"/>
           </w:tcPr>
           <w:p>
             <w:r>
@@ -266,71 +331,9 @@
             </w:r>
           </w:p>
         </w:tc>
-      </w:tr>
-      <w:tr>
         <w:tc>
           <w:tcPr>
-            <w:tcW w:type="dxa" w:w="1234"/>
-          </w:tcPr>
-          <w:p>
-            <w:r>
-              <w:t>max</w:t>
-            </w:r>
-          </w:p>
-        </w:tc>
-        <w:tc>
-          <w:tcPr>
-            <w:tcW w:type="dxa" w:w="1234"/>
-          </w:tcPr>
-          <w:p>
-            <w:r>
-              <w:t>2.7</w:t>
-            </w:r>
-          </w:p>
-        </w:tc>
-        <w:tc>
-          <w:tcPr>
-            <w:tcW w:type="dxa" w:w="1234"/>
-          </w:tcPr>
-          <w:p>
-            <w:r>
-              <w:t>1.7</w:t>
-            </w:r>
-          </w:p>
-        </w:tc>
-        <w:tc>
-          <w:tcPr>
-            <w:tcW w:type="dxa" w:w="1234"/>
-          </w:tcPr>
-          <w:p>
-            <w:r>
-              <w:t>0.9</w:t>
-            </w:r>
-          </w:p>
-        </w:tc>
-        <w:tc>
-          <w:tcPr>
-            <w:tcW w:type="dxa" w:w="1234"/>
-          </w:tcPr>
-          <w:p>
-            <w:r>
-              <w:t>3.2</w:t>
-            </w:r>
-          </w:p>
-        </w:tc>
-        <w:tc>
-          <w:tcPr>
-            <w:tcW w:type="dxa" w:w="1234"/>
-          </w:tcPr>
-          <w:p>
-            <w:r>
-              <w:t>1.5</w:t>
-            </w:r>
-          </w:p>
-        </w:tc>
-        <w:tc>
-          <w:tcPr>
-            <w:tcW w:type="dxa" w:w="1234"/>
+            <w:tcW w:type="dxa" w:w="2160"/>
           </w:tcPr>
           <w:p>
             <w:r>
@@ -377,7 +380,7 @@
           </w:tcPr>
           <w:p>
             <w:r>
-              <w:t>Customer Satisfaction</w:t>
+              <w:t>mean</w:t>
             </w:r>
           </w:p>
         </w:tc>
@@ -387,7 +390,7 @@
           </w:tcPr>
           <w:p>
             <w:r>
-              <w:t>Reputation</w:t>
+              <w:t>min</w:t>
             </w:r>
           </w:p>
         </w:tc>
@@ -397,7 +400,7 @@
           </w:tcPr>
           <w:p>
             <w:r>
-              <w:t>Revenue</w:t>
+              <w:t>max</w:t>
             </w:r>
           </w:p>
         </w:tc>
@@ -409,7 +412,7 @@
           </w:tcPr>
           <w:p>
             <w:r>
-              <w:t>mean</w:t>
+              <w:t>Customer Satisfaction</w:t>
             </w:r>
           </w:p>
         </w:tc>
@@ -429,7 +432,7 @@
           </w:tcPr>
           <w:p>
             <w:r>
-              <w:t>0.83</w:t>
+              <w:t>3.9</w:t>
             </w:r>
           </w:p>
         </w:tc>
@@ -439,7 +442,7 @@
           </w:tcPr>
           <w:p>
             <w:r>
-              <w:t>13667.31</w:t>
+              <w:t>27.3</w:t>
             </w:r>
           </w:p>
         </w:tc>
@@ -451,7 +454,7 @@
           </w:tcPr>
           <w:p>
             <w:r>
-              <w:t>min</w:t>
+              <w:t>Reputation</w:t>
             </w:r>
           </w:p>
         </w:tc>
@@ -461,7 +464,7 @@
           </w:tcPr>
           <w:p>
             <w:r>
-              <w:t>3.9</w:t>
+              <w:t>0.83</w:t>
             </w:r>
           </w:p>
         </w:tc>
@@ -481,7 +484,7 @@
           </w:tcPr>
           <w:p>
             <w:r>
-              <w:t>-1150.0</w:t>
+              <w:t>1.18</w:t>
             </w:r>
           </w:p>
         </w:tc>
@@ -493,7 +496,7 @@
           </w:tcPr>
           <w:p>
             <w:r>
-              <w:t>max</w:t>
+              <w:t>Revenue</w:t>
             </w:r>
           </w:p>
         </w:tc>
@@ -503,7 +506,7 @@
           </w:tcPr>
           <w:p>
             <w:r>
-              <w:t>27.3</w:t>
+              <w:t>13667.31</w:t>
             </w:r>
           </w:p>
         </w:tc>
@@ -513,7 +516,7 @@
           </w:tcPr>
           <w:p>
             <w:r>
-              <w:t>1.18</w:t>
+              <w:t>-1150.0</w:t>
             </w:r>
           </w:p>
         </w:tc>
@@ -865,7 +868,7 @@
           </w:tcPr>
           <w:p>
             <w:r>
-              <w:t>2.833</w:t>
+              <w:t>2.83</w:t>
             </w:r>
           </w:p>
         </w:tc>
@@ -909,7 +912,7 @@
           </w:tcPr>
           <w:p>
             <w:r>
-              <w:t>2.662</w:t>
+              <w:t>2.66</w:t>
             </w:r>
           </w:p>
         </w:tc>
@@ -931,7 +934,7 @@
           </w:tcPr>
           <w:p>
             <w:r>
-              <w:t>2.478</w:t>
+              <w:t>2.48</w:t>
             </w:r>
           </w:p>
         </w:tc>
@@ -953,7 +956,7 @@
           </w:tcPr>
           <w:p>
             <w:r>
-              <w:t>2.433</w:t>
+              <w:t>2.43</w:t>
             </w:r>
           </w:p>
         </w:tc>
@@ -975,7 +978,7 @@
           </w:tcPr>
           <w:p>
             <w:r>
-              <w:t>2.171</w:t>
+              <w:t>2.17</w:t>
             </w:r>
           </w:p>
         </w:tc>
@@ -997,7 +1000,7 @@
           </w:tcPr>
           <w:p>
             <w:r>
-              <w:t>2.151</w:t>
+              <w:t>2.15</w:t>
             </w:r>
           </w:p>
         </w:tc>
@@ -1041,7 +1044,7 @@
           </w:tcPr>
           <w:p>
             <w:r>
-              <w:t>1.382</w:t>
+              <w:t>1.38</w:t>
             </w:r>
           </w:p>
         </w:tc>
@@ -1063,7 +1066,7 @@
           </w:tcPr>
           <w:p>
             <w:r>
-              <w:t>1.258</w:t>
+              <w:t>1.26</w:t>
             </w:r>
           </w:p>
         </w:tc>

</xml_diff>

<commit_message>
Adding generated reports fix
</commit_message>
<xml_diff>
--- a/GeneratedReports/Master_Report.docx
+++ b/GeneratedReports/Master_Report.docx
@@ -12,7 +12,7 @@
     </w:p>
     <w:p>
       <w:r>
-        <w:t>Report generated on: 2025-07-07 22:52:19</w:t>
+        <w:t>Report generated on: 2025-07-07 23:03:01</w:t>
       </w:r>
     </w:p>
     <w:p>
@@ -25,7 +25,7 @@
         <w:pStyle w:val="Heading1"/>
       </w:pPr>
       <w:r>
-        <w:t>Aggregate Statistics (Final Scores)</w:t>
+        <w:t>Global Aggregate Statistics (Final Scores)</w:t>
       </w:r>
     </w:p>
     <w:p>
@@ -33,7 +33,7 @@
         <w:pStyle w:val="Heading2"/>
       </w:pPr>
       <w:r>
-        <w:t>KC Score Statistics (Across All Learners)</w:t>
+        <w:t>Global KC Score Statistics</w:t>
       </w:r>
     </w:p>
     <w:tbl>
@@ -348,7 +348,7 @@
         <w:pStyle w:val="Heading2"/>
       </w:pPr>
       <w:r>
-        <w:t>Metric Value Statistics (Across All Learners)</w:t>
+        <w:t>Global Metric Value Statistics</w:t>
       </w:r>
     </w:p>
     <w:tbl>
@@ -550,7 +550,7 @@
         <w:pStyle w:val="Heading2"/>
       </w:pPr>
       <w:r>
-        <w:t>Top 10 - KC Leaderboard (by Sum of Final KC Scores)</w:t>
+        <w:t>Top 10 - KC Leaderboard</w:t>
       </w:r>
     </w:p>
     <w:tbl>
@@ -808,7 +808,7 @@
     </w:tbl>
     <w:p>
       <w:r>
-        <w:t>The Metric Leaderboard is calculated by normalizing each metric (scaling from 0 to 1 based on the min/max in this group) and then summing these normalized scores. This gives a balanced view of overall performance across all metrics.</w:t>
+        <w:t>The Metric Leaderboard is calculated by normalizing each metric globally and summing these scores.</w:t>
       </w:r>
     </w:p>
     <w:p>
@@ -816,7 +816,7 @@
         <w:pStyle w:val="Heading2"/>
       </w:pPr>
       <w:r>
-        <w:t>Top 10 - Metric Leaderboard (by Composite Score)</w:t>
+        <w:t>Top 10 - Metric Leaderboard</w:t>
       </w:r>
     </w:p>
     <w:tbl>

</xml_diff>